<commit_message>
Se inscribe estudiante cuando se le aprueba una asignatura y se actualiza contexto de chat satisfactoriamente.
</commit_message>
<xml_diff>
--- a/docs/documento_profeJoseBot.docx
+++ b/docs/documento_profeJoseBot.docx
@@ -4349,16 +4349,8 @@
                 <w:szCs w:val="24"/>
               </w:rPr>
             </w:pPr>
-            <w:proofErr w:type="spellStart"/>
-            <w:r>
-              <w:rPr>
-                <w:rFonts w:ascii="Times New Roman" w:hAnsi="Times New Roman" w:cs="Times New Roman"/>
-                <w:sz w:val="24"/>
-                <w:szCs w:val="24"/>
-              </w:rPr>
-              <w:t>imagemagick</w:t>
-            </w:r>
-            <w:proofErr w:type="spellEnd"/>
+            <w:bookmarkStart w:id="3" w:name="_GoBack"/>
+            <w:bookmarkEnd w:id="3"/>
           </w:p>
         </w:tc>
         <w:tc>
@@ -4377,16 +4369,6 @@
                 <w:szCs w:val="24"/>
               </w:rPr>
             </w:pPr>
-            <w:r>
-              <w:rPr>
-                <w:rFonts w:ascii="Times New Roman" w:hAnsi="Times New Roman" w:cs="Times New Roman"/>
-                <w:sz w:val="24"/>
-                <w:szCs w:val="24"/>
-              </w:rPr>
-              <w:t>8.6</w:t>
-            </w:r>
-            <w:bookmarkStart w:id="3" w:name="_GoBack"/>
-            <w:bookmarkEnd w:id="3"/>
           </w:p>
         </w:tc>
         <w:tc>
@@ -4405,52 +4387,6 @@
                 <w:szCs w:val="24"/>
               </w:rPr>
             </w:pPr>
-            <w:proofErr w:type="spellStart"/>
-            <w:r>
-              <w:rPr>
-                <w:rFonts w:ascii="Times New Roman" w:hAnsi="Times New Roman" w:cs="Times New Roman"/>
-                <w:sz w:val="24"/>
-                <w:szCs w:val="24"/>
-              </w:rPr>
-              <w:t>apt-get</w:t>
-            </w:r>
-            <w:proofErr w:type="spellEnd"/>
-            <w:r>
-              <w:rPr>
-                <w:rFonts w:ascii="Times New Roman" w:hAnsi="Times New Roman" w:cs="Times New Roman"/>
-                <w:sz w:val="24"/>
-                <w:szCs w:val="24"/>
-              </w:rPr>
-              <w:t xml:space="preserve"> </w:t>
-            </w:r>
-            <w:proofErr w:type="spellStart"/>
-            <w:r>
-              <w:rPr>
-                <w:rFonts w:ascii="Times New Roman" w:hAnsi="Times New Roman" w:cs="Times New Roman"/>
-                <w:sz w:val="24"/>
-                <w:szCs w:val="24"/>
-              </w:rPr>
-              <w:t>install</w:t>
-            </w:r>
-            <w:proofErr w:type="spellEnd"/>
-            <w:r>
-              <w:rPr>
-                <w:rFonts w:ascii="Times New Roman" w:hAnsi="Times New Roman" w:cs="Times New Roman"/>
-                <w:sz w:val="24"/>
-                <w:szCs w:val="24"/>
-              </w:rPr>
-              <w:t xml:space="preserve"> </w:t>
-            </w:r>
-            <w:proofErr w:type="spellStart"/>
-            <w:r>
-              <w:rPr>
-                <w:rFonts w:ascii="Times New Roman" w:hAnsi="Times New Roman" w:cs="Times New Roman"/>
-                <w:sz w:val="24"/>
-                <w:szCs w:val="24"/>
-              </w:rPr>
-              <w:t>imagemagick</w:t>
-            </w:r>
-            <w:proofErr w:type="spellEnd"/>
           </w:p>
         </w:tc>
       </w:tr>
@@ -23321,7 +23257,7 @@
 </file>
 
 <file path=customXml/itemProps1.xml><?xml version="1.0" encoding="utf-8"?>
-<ds:datastoreItem xmlns:ds="http://schemas.openxmlformats.org/officeDocument/2006/customXml" ds:itemID="{E54EF858-1E86-48FC-B530-FFDD1EEC82FD}">
+<ds:datastoreItem xmlns:ds="http://schemas.openxmlformats.org/officeDocument/2006/customXml" ds:itemID="{DBFBA735-E1DA-4C00-9D7B-8887079F9F48}">
   <ds:schemaRefs>
     <ds:schemaRef ds:uri="http://schemas.openxmlformats.org/officeDocument/2006/bibliography"/>
   </ds:schemaRefs>

</xml_diff>